<commit_message>
updated to include an almost random cop strategy
</commit_message>
<xml_diff>
--- a/A_READ_ME.docx
+++ b/A_READ_ME.docx
@@ -55,20 +55,17 @@
       </w:pPr>
       <w:proofErr w:type="spellStart"/>
       <w:r>
-        <w:t>GameClass_</w:t>
+        <w:t>GameClass_Testing.ipynb</w:t>
+      </w:r>
+      <w:proofErr w:type="spellEnd"/>
+      <w:r>
+        <w:t xml:space="preserve"> : This contains testing of the Game </w:t>
       </w:r>
       <w:proofErr w:type="gramStart"/>
       <w:r>
-        <w:t>Testing.ipynb</w:t>
-      </w:r>
-      <w:proofErr w:type="spellEnd"/>
-      <w:r>
-        <w:t xml:space="preserve"> :</w:t>
+        <w:t>class</w:t>
       </w:r>
       <w:proofErr w:type="gramEnd"/>
-      <w:r>
-        <w:t xml:space="preserve"> This contains testing of the Game class</w:t>
-      </w:r>
     </w:p>
     <w:p>
       <w:pPr>
@@ -79,26 +76,26 @@
         </w:numPr>
       </w:pPr>
       <w:proofErr w:type="spellStart"/>
+      <w:r>
+        <w:t>UserinterfaceClass.ipynb</w:t>
+      </w:r>
+      <w:proofErr w:type="spellEnd"/>
+      <w:r>
+        <w:t xml:space="preserve"> : This contains the </w:t>
+      </w:r>
+      <w:proofErr w:type="spellStart"/>
+      <w:r>
+        <w:t>UserInterface</w:t>
+      </w:r>
+      <w:proofErr w:type="spellEnd"/>
+      <w:r>
+        <w:t xml:space="preserve"> </w:t>
+      </w:r>
       <w:proofErr w:type="gramStart"/>
       <w:r>
-        <w:t>UserinterfaceClass.ipynb</w:t>
-      </w:r>
-      <w:proofErr w:type="spellEnd"/>
-      <w:r>
-        <w:t xml:space="preserve"> :</w:t>
+        <w:t>class</w:t>
       </w:r>
       <w:proofErr w:type="gramEnd"/>
-      <w:r>
-        <w:t xml:space="preserve"> This contains the </w:t>
-      </w:r>
-      <w:proofErr w:type="spellStart"/>
-      <w:r>
-        <w:t>UserInterface</w:t>
-      </w:r>
-      <w:proofErr w:type="spellEnd"/>
-      <w:r>
-        <w:t xml:space="preserve"> class</w:t>
-      </w:r>
     </w:p>
     <w:p>
       <w:pPr>
@@ -110,28 +107,25 @@
       </w:pPr>
       <w:proofErr w:type="spellStart"/>
       <w:r>
-        <w:t>UserinterfaceClass_</w:t>
+        <w:t>UserinterfaceClass_Testing.ipynb</w:t>
+      </w:r>
+      <w:proofErr w:type="spellEnd"/>
+      <w:r>
+        <w:t xml:space="preserve"> : This contains testing of the </w:t>
+      </w:r>
+      <w:proofErr w:type="spellStart"/>
+      <w:r>
+        <w:t>UserInterface</w:t>
+      </w:r>
+      <w:proofErr w:type="spellEnd"/>
+      <w:r>
+        <w:t xml:space="preserve"> </w:t>
       </w:r>
       <w:proofErr w:type="gramStart"/>
       <w:r>
-        <w:t>Testing.ipynb</w:t>
-      </w:r>
-      <w:proofErr w:type="spellEnd"/>
-      <w:r>
-        <w:t xml:space="preserve"> :</w:t>
+        <w:t>class</w:t>
       </w:r>
       <w:proofErr w:type="gramEnd"/>
-      <w:r>
-        <w:t xml:space="preserve"> This contains testing of the </w:t>
-      </w:r>
-      <w:proofErr w:type="spellStart"/>
-      <w:r>
-        <w:t>UserInterface</w:t>
-      </w:r>
-      <w:proofErr w:type="spellEnd"/>
-      <w:r>
-        <w:t xml:space="preserve"> class</w:t>
-      </w:r>
     </w:p>
     <w:p>
       <w:pPr>
@@ -238,7 +232,6 @@
         <w:t xml:space="preserve"> </w:t>
       </w:r>
     </w:p>
-    <w:p/>
     <w:sectPr>
       <w:pgSz w:w="12240" w:h="15840"/>
       <w:pgMar w:top="1440" w:right="1440" w:bottom="1440" w:left="1440" w:header="720" w:footer="720" w:gutter="0"/>

</xml_diff>